<commit_message>
dvi2rgb: bump version to 2.1, re-package for 2020.1
</commit_message>
<xml_diff>
--- a/ip/dvi2rgb/docs/dvi2rgb.docx
+++ b/ip/dvi2rgb/docs/dvi2rgb.docx
@@ -1,6 +1,6 @@
 
 <file path=word/document.xml><?xml version="1.0" encoding="utf-8"?>
-<w:document xmlns:wpc="http://schemas.microsoft.com/office/word/2010/wordprocessingCanvas" xmlns:cx="http://schemas.microsoft.com/office/drawing/2014/chartex" xmlns:cx1="http://schemas.microsoft.com/office/drawing/2015/9/8/chartex" xmlns:cx2="http://schemas.microsoft.com/office/drawing/2015/10/21/chartex" xmlns:cx3="http://schemas.microsoft.com/office/drawing/2016/5/9/chartex" xmlns:cx4="http://schemas.microsoft.com/office/drawing/2016/5/10/chartex" xmlns:cx5="http://schemas.microsoft.com/office/drawing/2016/5/11/chartex" xmlns:cx6="http://schemas.microsoft.com/office/drawing/2016/5/12/chartex" xmlns:cx7="http://schemas.microsoft.com/office/drawing/2016/5/13/chartex" xmlns:cx8="http://schemas.microsoft.com/office/drawing/2016/5/14/chartex" xmlns:mc="http://schemas.openxmlformats.org/markup-compatibility/2006" xmlns:aink="http://schemas.microsoft.com/office/drawing/2016/ink" xmlns:am3d="http://schemas.microsoft.com/office/drawing/2017/model3d" xmlns:o="urn:schemas-microsoft-com:office:office" xmlns:r="http://schemas.openxmlformats.org/officeDocument/2006/relationships" xmlns:m="http://schemas.openxmlformats.org/officeDocument/2006/math" xmlns:v="urn:schemas-microsoft-com:vml" xmlns:wp14="http://schemas.microsoft.com/office/word/2010/wordprocessingDrawing" xmlns:wp="http://schemas.openxmlformats.org/drawingml/2006/wordprocessingDrawing" xmlns:w10="urn:schemas-microsoft-com:office:word" xmlns:w="http://schemas.openxmlformats.org/wordprocessingml/2006/main" xmlns:w14="http://schemas.microsoft.com/office/word/2010/wordml" xmlns:w15="http://schemas.microsoft.com/office/word/2012/wordml" xmlns:w16cid="http://schemas.microsoft.com/office/word/2016/wordml/cid" xmlns:w16se="http://schemas.microsoft.com/office/word/2015/wordml/symex" xmlns:wpg="http://schemas.microsoft.com/office/word/2010/wordprocessingGroup" xmlns:wpi="http://schemas.microsoft.com/office/word/2010/wordprocessingInk" xmlns:wne="http://schemas.microsoft.com/office/word/2006/wordml" xmlns:wps="http://schemas.microsoft.com/office/word/2010/wordprocessingShape" mc:Ignorable="w14 w15 w16se w16cid wp14">
+<w:document xmlns:wpc="http://schemas.microsoft.com/office/word/2010/wordprocessingCanvas" xmlns:cx="http://schemas.microsoft.com/office/drawing/2014/chartex" xmlns:cx1="http://schemas.microsoft.com/office/drawing/2015/9/8/chartex" xmlns:cx2="http://schemas.microsoft.com/office/drawing/2015/10/21/chartex" xmlns:cx3="http://schemas.microsoft.com/office/drawing/2016/5/9/chartex" xmlns:cx4="http://schemas.microsoft.com/office/drawing/2016/5/10/chartex" xmlns:cx5="http://schemas.microsoft.com/office/drawing/2016/5/11/chartex" xmlns:cx6="http://schemas.microsoft.com/office/drawing/2016/5/12/chartex" xmlns:cx7="http://schemas.microsoft.com/office/drawing/2016/5/13/chartex" xmlns:cx8="http://schemas.microsoft.com/office/drawing/2016/5/14/chartex" xmlns:mc="http://schemas.openxmlformats.org/markup-compatibility/2006" xmlns:aink="http://schemas.microsoft.com/office/drawing/2016/ink" xmlns:am3d="http://schemas.microsoft.com/office/drawing/2017/model3d" xmlns:o="urn:schemas-microsoft-com:office:office" xmlns:r="http://schemas.openxmlformats.org/officeDocument/2006/relationships" xmlns:m="http://schemas.openxmlformats.org/officeDocument/2006/math" xmlns:v="urn:schemas-microsoft-com:vml" xmlns:wp14="http://schemas.microsoft.com/office/word/2010/wordprocessingDrawing" xmlns:wp="http://schemas.openxmlformats.org/drawingml/2006/wordprocessingDrawing" xmlns:w10="urn:schemas-microsoft-com:office:word" xmlns:w="http://schemas.openxmlformats.org/wordprocessingml/2006/main" xmlns:w14="http://schemas.microsoft.com/office/word/2010/wordml" xmlns:w15="http://schemas.microsoft.com/office/word/2012/wordml" xmlns:w16cex="http://schemas.microsoft.com/office/word/2018/wordml/cex" xmlns:w16cid="http://schemas.microsoft.com/office/word/2016/wordml/cid" xmlns:w16="http://schemas.microsoft.com/office/word/2018/wordml" xmlns:w16se="http://schemas.microsoft.com/office/word/2015/wordml/symex" xmlns:wpg="http://schemas.microsoft.com/office/word/2010/wordprocessingGroup" xmlns:wpi="http://schemas.microsoft.com/office/word/2010/wordprocessingInk" xmlns:wne="http://schemas.microsoft.com/office/word/2006/wordml" xmlns:wps="http://schemas.microsoft.com/office/word/2010/wordprocessingShape" mc:Ignorable="w14 w15 w16se w16cid w16 w16cex wp14">
   <w:body>
     <w:p>
       <w:pPr>
@@ -364,10 +364,16 @@
               <w:t>™</w:t>
             </w:r>
             <w:r>
-              <w:t xml:space="preserve"> Design Suite 201</w:t>
-            </w:r>
-            <w:r>
-              <w:t>8.2</w:t>
+              <w:t xml:space="preserve"> Design Suite 20</w:t>
+            </w:r>
+            <w:r>
+              <w:t>20</w:t>
+            </w:r>
+            <w:r>
+              <w:t>.</w:t>
+            </w:r>
+            <w:r>
+              <w:t>1</w:t>
             </w:r>
           </w:p>
         </w:tc>
@@ -405,10 +411,16 @@
             </w:r>
             <w:proofErr w:type="spellEnd"/>
             <w:r>
-              <w:t xml:space="preserve"> Synthesis 201</w:t>
-            </w:r>
-            <w:r>
-              <w:t>8.2</w:t>
+              <w:t xml:space="preserve"> Synthesis 20</w:t>
+            </w:r>
+            <w:r>
+              <w:t>20</w:t>
+            </w:r>
+            <w:r>
+              <w:t>.</w:t>
+            </w:r>
+            <w:r>
+              <w:t>1</w:t>
             </w:r>
           </w:p>
         </w:tc>
@@ -756,10 +768,10 @@
             <v:path o:extrusionok="f" gradientshapeok="t" o:connecttype="rect"/>
             <o:lock v:ext="edit" aspectratio="t"/>
           </v:shapetype>
-          <v:shape id="_x0000_i1025" type="#_x0000_t75" style="width:451.8pt;height:384.9pt" o:ole="">
+          <v:shape id="_x0000_i1025" type="#_x0000_t75" style="width:451.5pt;height:384.75pt" o:ole="">
             <v:imagedata r:id="rId8" o:title=""/>
           </v:shape>
-          <o:OLEObject Type="Embed" ProgID="Visio.Drawing.11" ShapeID="_x0000_i1025" DrawAspect="Content" ObjectID="_1632150715" r:id="rId9"/>
+          <o:OLEObject Type="Embed" ProgID="Visio.Drawing.11" ShapeID="_x0000_i1025" DrawAspect="Content" ObjectID="_1673177883" r:id="rId9"/>
         </w:object>
       </w:r>
     </w:p>
@@ -770,14 +782,27 @@
       <w:r>
         <w:t xml:space="preserve">Figure </w:t>
       </w:r>
-      <w:fldSimple w:instr=" SEQ Figure \* ARABIC ">
-        <w:r>
-          <w:rPr>
-            <w:noProof/>
-          </w:rPr>
-          <w:t>1</w:t>
-        </w:r>
-      </w:fldSimple>
+      <w:r>
+        <w:fldChar w:fldCharType="begin"/>
+      </w:r>
+      <w:r>
+        <w:instrText xml:space="preserve"> SEQ Figure \* ARABIC </w:instrText>
+      </w:r>
+      <w:r>
+        <w:fldChar w:fldCharType="separate"/>
+      </w:r>
+      <w:r>
+        <w:rPr>
+          <w:noProof/>
+        </w:rPr>
+        <w:t>1</w:t>
+      </w:r>
+      <w:r>
+        <w:rPr>
+          <w:noProof/>
+        </w:rPr>
+        <w:fldChar w:fldCharType="end"/>
+      </w:r>
       <w:r>
         <w:t>.</w:t>
       </w:r>
@@ -878,10 +903,10 @@
       </w:pPr>
       <w:r>
         <w:object w:dxaOrig="7665" w:dyaOrig="2670" w14:anchorId="673DEEDE">
-          <v:shape id="_x0000_i1026" type="#_x0000_t75" style="width:383.75pt;height:132.55pt" o:ole="">
+          <v:shape id="_x0000_i1026" type="#_x0000_t75" style="width:384pt;height:132.75pt" o:ole="">
             <v:imagedata r:id="rId10" o:title=""/>
           </v:shape>
-          <o:OLEObject Type="Embed" ProgID="Visio.Drawing.15" ShapeID="_x0000_i1026" DrawAspect="Content" ObjectID="_1632150716" r:id="rId11"/>
+          <o:OLEObject Type="Embed" ProgID="Visio.Drawing.15" ShapeID="_x0000_i1026" DrawAspect="Content" ObjectID="_1673177884" r:id="rId11"/>
         </w:object>
       </w:r>
     </w:p>
@@ -893,14 +918,30 @@
       <w:r>
         <w:t xml:space="preserve">Figure </w:t>
       </w:r>
-      <w:fldSimple w:instr=" SEQ Figure \* ARABIC ">
-        <w:r>
-          <w:rPr>
-            <w:noProof/>
-          </w:rPr>
-          <w:t>2</w:t>
-        </w:r>
-      </w:fldSimple>
+      <w:r>
+        <w:fldChar w:fldCharType="begin"/>
+      </w:r>
+      <w:r>
+        <w:instrText xml:space="preserve"> SEQ Figure</w:instrText>
+      </w:r>
+      <w:r>
+        <w:instrText xml:space="preserve"> \* ARABIC </w:instrText>
+      </w:r>
+      <w:r>
+        <w:fldChar w:fldCharType="separate"/>
+      </w:r>
+      <w:r>
+        <w:rPr>
+          <w:noProof/>
+        </w:rPr>
+        <w:t>2</w:t>
+      </w:r>
+      <w:r>
+        <w:rPr>
+          <w:noProof/>
+        </w:rPr>
+        <w:fldChar w:fldCharType="end"/>
+      </w:r>
       <w:bookmarkEnd w:id="0"/>
       <w:r>
         <w:t>.</w:t>
@@ -1254,10 +1295,10 @@
       </w:pPr>
       <w:r>
         <w:object w:dxaOrig="9675" w:dyaOrig="4500" w14:anchorId="4E01B06F">
-          <v:shape id="_x0000_i1030" type="#_x0000_t75" style="width:392.45pt;height:181.6pt" o:ole="">
+          <v:shape id="_x0000_i1027" type="#_x0000_t75" style="width:392.25pt;height:181.5pt" o:ole="">
             <v:imagedata r:id="rId12" o:title=""/>
           </v:shape>
-          <o:OLEObject Type="Embed" ProgID="Visio.Drawing.11" ShapeID="_x0000_i1030" DrawAspect="Content" ObjectID="_1632150717" r:id="rId13"/>
+          <o:OLEObject Type="Embed" ProgID="Visio.Drawing.11" ShapeID="_x0000_i1027" DrawAspect="Content" ObjectID="_1673177885" r:id="rId13"/>
         </w:object>
       </w:r>
     </w:p>
@@ -1268,14 +1309,27 @@
       <w:r>
         <w:t xml:space="preserve">Figure </w:t>
       </w:r>
-      <w:fldSimple w:instr=" SEQ Figure \* ARABIC ">
-        <w:r>
-          <w:rPr>
-            <w:noProof/>
-          </w:rPr>
-          <w:t>3</w:t>
-        </w:r>
-      </w:fldSimple>
+      <w:r>
+        <w:fldChar w:fldCharType="begin"/>
+      </w:r>
+      <w:r>
+        <w:instrText xml:space="preserve"> SEQ Figure \* ARABIC </w:instrText>
+      </w:r>
+      <w:r>
+        <w:fldChar w:fldCharType="separate"/>
+      </w:r>
+      <w:r>
+        <w:rPr>
+          <w:noProof/>
+        </w:rPr>
+        <w:t>3</w:t>
+      </w:r>
+      <w:r>
+        <w:rPr>
+          <w:noProof/>
+        </w:rPr>
+        <w:fldChar w:fldCharType="end"/>
+      </w:r>
       <w:r>
         <w:t>.</w:t>
       </w:r>
@@ -2641,27 +2695,14 @@
       <w:r>
         <w:t xml:space="preserve">Table </w:t>
       </w:r>
-      <w:r>
-        <w:fldChar w:fldCharType="begin"/>
-      </w:r>
-      <w:r>
-        <w:instrText xml:space="preserve"> SEQ Table \* ARABIC </w:instrText>
-      </w:r>
-      <w:r>
-        <w:fldChar w:fldCharType="separate"/>
-      </w:r>
-      <w:r>
-        <w:rPr>
-          <w:noProof/>
-        </w:rPr>
-        <w:t>1</w:t>
-      </w:r>
-      <w:r>
-        <w:rPr>
-          <w:noProof/>
-        </w:rPr>
-        <w:fldChar w:fldCharType="end"/>
-      </w:r>
+      <w:fldSimple w:instr=" SEQ Table \* ARABIC ">
+        <w:r>
+          <w:rPr>
+            <w:noProof/>
+          </w:rPr>
+          <w:t>1</w:t>
+        </w:r>
+      </w:fldSimple>
       <w:bookmarkEnd w:id="1"/>
       <w:r>
         <w:t>.</w:t>
@@ -2716,8 +2757,6 @@
       <w:r>
         <w:t>nstraints.</w:t>
       </w:r>
-      <w:bookmarkStart w:id="2" w:name="_GoBack"/>
-      <w:bookmarkEnd w:id="2"/>
     </w:p>
     <w:p>
       <w:r>
@@ -2908,6 +2947,11 @@
     </w:p>
     <w:p>
       <w:r>
+        <w:t>If the target board inverts one or more of the TMDS data or clock lanes by swapping the P and N sides, the lanes can be inverted back independently using the customization wizard.</w:t>
+      </w:r>
+    </w:p>
+    <w:p>
+      <w:r>
         <w:t xml:space="preserve">Debug modules can be instantiated by enabling the option in the wizard. Enabling it result in two ILA cores being synthesized which can be used in </w:t>
       </w:r>
       <w:proofErr w:type="spellStart"/>
@@ -2980,7 +3024,7 @@
       <w:pPr>
         <w:pStyle w:val="Heading2"/>
       </w:pPr>
-      <w:bookmarkStart w:id="3" w:name="_Ref402972470"/>
+      <w:bookmarkStart w:id="2" w:name="_Ref402972470"/>
       <w:r>
         <w:tab/>
       </w:r>
@@ -2990,7 +3034,7 @@
       <w:r>
         <w:t xml:space="preserve"> EDID</w:t>
       </w:r>
-      <w:bookmarkEnd w:id="3"/>
+      <w:bookmarkEnd w:id="2"/>
     </w:p>
     <w:p>
       <w:pPr>
@@ -3688,13 +3732,8 @@
             <w:pPr>
               <w:keepNext/>
             </w:pPr>
-            <w:proofErr w:type="spellStart"/>
-            <w:r>
-              <w:t>Gx</w:t>
-            </w:r>
-            <w:proofErr w:type="spellEnd"/>
-            <w:r>
-              <w:t xml:space="preserve"> 0.</w:t>
+            <w:r>
+              <w:t>Gx 0.</w:t>
             </w:r>
             <w:r>
               <w:t>3117</w:t>
@@ -4114,27 +4153,14 @@
       <w:r>
         <w:t xml:space="preserve">Table </w:t>
       </w:r>
-      <w:r>
-        <w:fldChar w:fldCharType="begin"/>
-      </w:r>
-      <w:r>
-        <w:instrText xml:space="preserve"> SEQ Table \* ARABIC </w:instrText>
-      </w:r>
-      <w:r>
-        <w:fldChar w:fldCharType="separate"/>
-      </w:r>
-      <w:r>
-        <w:rPr>
-          <w:noProof/>
-        </w:rPr>
-        <w:t>2</w:t>
-      </w:r>
-      <w:r>
-        <w:rPr>
-          <w:noProof/>
-        </w:rPr>
-        <w:fldChar w:fldCharType="end"/>
-      </w:r>
+      <w:fldSimple w:instr=" SEQ Table \* ARABIC ">
+        <w:r>
+          <w:rPr>
+            <w:noProof/>
+          </w:rPr>
+          <w:t>2</w:t>
+        </w:r>
+      </w:fldSimple>
       <w:r>
         <w:t>. Default EDID.</w:t>
       </w:r>
@@ -4558,27 +4584,14 @@
       <w:r>
         <w:t xml:space="preserve">Table </w:t>
       </w:r>
-      <w:r>
-        <w:fldChar w:fldCharType="begin"/>
-      </w:r>
-      <w:r>
-        <w:instrText xml:space="preserve"> SEQ Table \* ARABIC </w:instrText>
-      </w:r>
-      <w:r>
-        <w:fldChar w:fldCharType="separate"/>
-      </w:r>
-      <w:r>
-        <w:rPr>
-          <w:noProof/>
-        </w:rPr>
-        <w:t>3</w:t>
-      </w:r>
-      <w:r>
-        <w:rPr>
-          <w:noProof/>
-        </w:rPr>
-        <w:fldChar w:fldCharType="end"/>
-      </w:r>
+      <w:fldSimple w:instr=" SEQ Table \* ARABIC ">
+        <w:r>
+          <w:rPr>
+            <w:noProof/>
+          </w:rPr>
+          <w:t>3</w:t>
+        </w:r>
+      </w:fldSimple>
       <w:r>
         <w:t xml:space="preserve"> Debug signals available in the </w:t>
       </w:r>
@@ -5051,27 +5064,14 @@
       <w:r>
         <w:t xml:space="preserve">Table </w:t>
       </w:r>
-      <w:r>
-        <w:fldChar w:fldCharType="begin"/>
-      </w:r>
-      <w:r>
-        <w:instrText xml:space="preserve"> SEQ Table \* ARABIC </w:instrText>
-      </w:r>
-      <w:r>
-        <w:fldChar w:fldCharType="separate"/>
-      </w:r>
-      <w:r>
-        <w:rPr>
-          <w:noProof/>
-        </w:rPr>
-        <w:t>4</w:t>
-      </w:r>
-      <w:r>
-        <w:rPr>
-          <w:noProof/>
-        </w:rPr>
-        <w:fldChar w:fldCharType="end"/>
-      </w:r>
+      <w:fldSimple w:instr=" SEQ Table \* ARABIC ">
+        <w:r>
+          <w:rPr>
+            <w:noProof/>
+          </w:rPr>
+          <w:t>4</w:t>
+        </w:r>
+      </w:fldSimple>
       <w:r>
         <w:t xml:space="preserve"> Debug signals available in the </w:t>
       </w:r>
@@ -5289,7 +5289,7 @@
 </file>
 
 <file path=word/endnotes.xml><?xml version="1.0" encoding="utf-8"?>
-<w:endnotes xmlns:wpc="http://schemas.microsoft.com/office/word/2010/wordprocessingCanvas" xmlns:cx="http://schemas.microsoft.com/office/drawing/2014/chartex" xmlns:cx1="http://schemas.microsoft.com/office/drawing/2015/9/8/chartex" xmlns:cx2="http://schemas.microsoft.com/office/drawing/2015/10/21/chartex" xmlns:cx3="http://schemas.microsoft.com/office/drawing/2016/5/9/chartex" xmlns:cx4="http://schemas.microsoft.com/office/drawing/2016/5/10/chartex" xmlns:cx5="http://schemas.microsoft.com/office/drawing/2016/5/11/chartex" xmlns:cx6="http://schemas.microsoft.com/office/drawing/2016/5/12/chartex" xmlns:cx7="http://schemas.microsoft.com/office/drawing/2016/5/13/chartex" xmlns:cx8="http://schemas.microsoft.com/office/drawing/2016/5/14/chartex" xmlns:mc="http://schemas.openxmlformats.org/markup-compatibility/2006" xmlns:aink="http://schemas.microsoft.com/office/drawing/2016/ink" xmlns:am3d="http://schemas.microsoft.com/office/drawing/2017/model3d" xmlns:o="urn:schemas-microsoft-com:office:office" xmlns:r="http://schemas.openxmlformats.org/officeDocument/2006/relationships" xmlns:m="http://schemas.openxmlformats.org/officeDocument/2006/math" xmlns:v="urn:schemas-microsoft-com:vml" xmlns:wp14="http://schemas.microsoft.com/office/word/2010/wordprocessingDrawing" xmlns:wp="http://schemas.openxmlformats.org/drawingml/2006/wordprocessingDrawing" xmlns:w10="urn:schemas-microsoft-com:office:word" xmlns:w="http://schemas.openxmlformats.org/wordprocessingml/2006/main" xmlns:w14="http://schemas.microsoft.com/office/word/2010/wordml" xmlns:w15="http://schemas.microsoft.com/office/word/2012/wordml" xmlns:w16cid="http://schemas.microsoft.com/office/word/2016/wordml/cid" xmlns:w16se="http://schemas.microsoft.com/office/word/2015/wordml/symex" xmlns:wpg="http://schemas.microsoft.com/office/word/2010/wordprocessingGroup" xmlns:wpi="http://schemas.microsoft.com/office/word/2010/wordprocessingInk" xmlns:wne="http://schemas.microsoft.com/office/word/2006/wordml" xmlns:wps="http://schemas.microsoft.com/office/word/2010/wordprocessingShape" mc:Ignorable="w14 w15 w16se w16cid wp14">
+<w:endnotes xmlns:wpc="http://schemas.microsoft.com/office/word/2010/wordprocessingCanvas" xmlns:cx="http://schemas.microsoft.com/office/drawing/2014/chartex" xmlns:cx1="http://schemas.microsoft.com/office/drawing/2015/9/8/chartex" xmlns:cx2="http://schemas.microsoft.com/office/drawing/2015/10/21/chartex" xmlns:cx3="http://schemas.microsoft.com/office/drawing/2016/5/9/chartex" xmlns:cx4="http://schemas.microsoft.com/office/drawing/2016/5/10/chartex" xmlns:cx5="http://schemas.microsoft.com/office/drawing/2016/5/11/chartex" xmlns:cx6="http://schemas.microsoft.com/office/drawing/2016/5/12/chartex" xmlns:cx7="http://schemas.microsoft.com/office/drawing/2016/5/13/chartex" xmlns:cx8="http://schemas.microsoft.com/office/drawing/2016/5/14/chartex" xmlns:mc="http://schemas.openxmlformats.org/markup-compatibility/2006" xmlns:aink="http://schemas.microsoft.com/office/drawing/2016/ink" xmlns:am3d="http://schemas.microsoft.com/office/drawing/2017/model3d" xmlns:o="urn:schemas-microsoft-com:office:office" xmlns:r="http://schemas.openxmlformats.org/officeDocument/2006/relationships" xmlns:m="http://schemas.openxmlformats.org/officeDocument/2006/math" xmlns:v="urn:schemas-microsoft-com:vml" xmlns:wp14="http://schemas.microsoft.com/office/word/2010/wordprocessingDrawing" xmlns:wp="http://schemas.openxmlformats.org/drawingml/2006/wordprocessingDrawing" xmlns:w10="urn:schemas-microsoft-com:office:word" xmlns:w="http://schemas.openxmlformats.org/wordprocessingml/2006/main" xmlns:w14="http://schemas.microsoft.com/office/word/2010/wordml" xmlns:w15="http://schemas.microsoft.com/office/word/2012/wordml" xmlns:w16cex="http://schemas.microsoft.com/office/word/2018/wordml/cex" xmlns:w16cid="http://schemas.microsoft.com/office/word/2016/wordml/cid" xmlns:w16="http://schemas.microsoft.com/office/word/2018/wordml" xmlns:w16se="http://schemas.microsoft.com/office/word/2015/wordml/symex" xmlns:wpg="http://schemas.microsoft.com/office/word/2010/wordprocessingGroup" xmlns:wpi="http://schemas.microsoft.com/office/word/2010/wordprocessingInk" xmlns:wne="http://schemas.microsoft.com/office/word/2006/wordml" xmlns:wps="http://schemas.microsoft.com/office/word/2010/wordprocessingShape" mc:Ignorable="w14 w15 w16se w16cid w16 w16cex wp14">
   <w:endnote w:type="separator" w:id="-1">
     <w:p>
       <w:r>
@@ -5308,7 +5308,7 @@
 </file>
 
 <file path=word/footer1.xml><?xml version="1.0" encoding="utf-8"?>
-<w:ftr xmlns:wpc="http://schemas.microsoft.com/office/word/2010/wordprocessingCanvas" xmlns:cx="http://schemas.microsoft.com/office/drawing/2014/chartex" xmlns:cx1="http://schemas.microsoft.com/office/drawing/2015/9/8/chartex" xmlns:cx2="http://schemas.microsoft.com/office/drawing/2015/10/21/chartex" xmlns:cx3="http://schemas.microsoft.com/office/drawing/2016/5/9/chartex" xmlns:cx4="http://schemas.microsoft.com/office/drawing/2016/5/10/chartex" xmlns:cx5="http://schemas.microsoft.com/office/drawing/2016/5/11/chartex" xmlns:cx6="http://schemas.microsoft.com/office/drawing/2016/5/12/chartex" xmlns:cx7="http://schemas.microsoft.com/office/drawing/2016/5/13/chartex" xmlns:cx8="http://schemas.microsoft.com/office/drawing/2016/5/14/chartex" xmlns:mc="http://schemas.openxmlformats.org/markup-compatibility/2006" xmlns:aink="http://schemas.microsoft.com/office/drawing/2016/ink" xmlns:am3d="http://schemas.microsoft.com/office/drawing/2017/model3d" xmlns:o="urn:schemas-microsoft-com:office:office" xmlns:r="http://schemas.openxmlformats.org/officeDocument/2006/relationships" xmlns:m="http://schemas.openxmlformats.org/officeDocument/2006/math" xmlns:v="urn:schemas-microsoft-com:vml" xmlns:wp14="http://schemas.microsoft.com/office/word/2010/wordprocessingDrawing" xmlns:wp="http://schemas.openxmlformats.org/drawingml/2006/wordprocessingDrawing" xmlns:w10="urn:schemas-microsoft-com:office:word" xmlns:w="http://schemas.openxmlformats.org/wordprocessingml/2006/main" xmlns:w14="http://schemas.microsoft.com/office/word/2010/wordml" xmlns:w15="http://schemas.microsoft.com/office/word/2012/wordml" xmlns:w16cid="http://schemas.microsoft.com/office/word/2016/wordml/cid" xmlns:w16se="http://schemas.microsoft.com/office/word/2015/wordml/symex" xmlns:wpg="http://schemas.microsoft.com/office/word/2010/wordprocessingGroup" xmlns:wpi="http://schemas.microsoft.com/office/word/2010/wordprocessingInk" xmlns:wne="http://schemas.microsoft.com/office/word/2006/wordml" xmlns:wps="http://schemas.microsoft.com/office/word/2010/wordprocessingShape" mc:Ignorable="w14 w15 w16se w16cid wp14">
+<w:ftr xmlns:wpc="http://schemas.microsoft.com/office/word/2010/wordprocessingCanvas" xmlns:cx="http://schemas.microsoft.com/office/drawing/2014/chartex" xmlns:cx1="http://schemas.microsoft.com/office/drawing/2015/9/8/chartex" xmlns:cx2="http://schemas.microsoft.com/office/drawing/2015/10/21/chartex" xmlns:cx3="http://schemas.microsoft.com/office/drawing/2016/5/9/chartex" xmlns:cx4="http://schemas.microsoft.com/office/drawing/2016/5/10/chartex" xmlns:cx5="http://schemas.microsoft.com/office/drawing/2016/5/11/chartex" xmlns:cx6="http://schemas.microsoft.com/office/drawing/2016/5/12/chartex" xmlns:cx7="http://schemas.microsoft.com/office/drawing/2016/5/13/chartex" xmlns:cx8="http://schemas.microsoft.com/office/drawing/2016/5/14/chartex" xmlns:mc="http://schemas.openxmlformats.org/markup-compatibility/2006" xmlns:aink="http://schemas.microsoft.com/office/drawing/2016/ink" xmlns:am3d="http://schemas.microsoft.com/office/drawing/2017/model3d" xmlns:o="urn:schemas-microsoft-com:office:office" xmlns:r="http://schemas.openxmlformats.org/officeDocument/2006/relationships" xmlns:m="http://schemas.openxmlformats.org/officeDocument/2006/math" xmlns:v="urn:schemas-microsoft-com:vml" xmlns:wp14="http://schemas.microsoft.com/office/word/2010/wordprocessingDrawing" xmlns:wp="http://schemas.openxmlformats.org/drawingml/2006/wordprocessingDrawing" xmlns:w10="urn:schemas-microsoft-com:office:word" xmlns:w="http://schemas.openxmlformats.org/wordprocessingml/2006/main" xmlns:w14="http://schemas.microsoft.com/office/word/2010/wordml" xmlns:w15="http://schemas.microsoft.com/office/word/2012/wordml" xmlns:w16cex="http://schemas.microsoft.com/office/word/2018/wordml/cex" xmlns:w16cid="http://schemas.microsoft.com/office/word/2016/wordml/cid" xmlns:w16="http://schemas.microsoft.com/office/word/2018/wordml" xmlns:w16se="http://schemas.microsoft.com/office/word/2015/wordml/symex" xmlns:wpg="http://schemas.microsoft.com/office/word/2010/wordprocessingGroup" xmlns:wpi="http://schemas.microsoft.com/office/word/2010/wordprocessingInk" xmlns:wne="http://schemas.microsoft.com/office/word/2006/wordml" xmlns:wps="http://schemas.microsoft.com/office/word/2010/wordprocessingShape" mc:Ignorable="w14 w15 w16se w16cid w16 w16cex wp14">
   <w:tbl>
     <w:tblPr>
       <w:tblStyle w:val="TableGrid"/>
@@ -5431,16 +5431,31 @@
             </w:rPr>
             <w:t xml:space="preserve"> of </w:t>
           </w:r>
-          <w:fldSimple w:instr=" NUMPAGES  \* Arabic  \* MERGEFORMAT ">
-            <w:r>
-              <w:rPr>
-                <w:b/>
-                <w:noProof/>
-                <w:sz w:val="20"/>
-              </w:rPr>
-              <w:t>10</w:t>
-            </w:r>
-          </w:fldSimple>
+          <w:r>
+            <w:fldChar w:fldCharType="begin"/>
+          </w:r>
+          <w:r>
+            <w:instrText xml:space="preserve"> NUMPAGES  \* Arabic  \* MERGEFORMAT </w:instrText>
+          </w:r>
+          <w:r>
+            <w:fldChar w:fldCharType="separate"/>
+          </w:r>
+          <w:r>
+            <w:rPr>
+              <w:b/>
+              <w:noProof/>
+              <w:sz w:val="20"/>
+            </w:rPr>
+            <w:t>10</w:t>
+          </w:r>
+          <w:r>
+            <w:rPr>
+              <w:b/>
+              <w:noProof/>
+              <w:sz w:val="20"/>
+            </w:rPr>
+            <w:fldChar w:fldCharType="end"/>
+          </w:r>
         </w:p>
       </w:tc>
     </w:tr>
@@ -5454,7 +5469,7 @@
 </file>
 
 <file path=word/footer2.xml><?xml version="1.0" encoding="utf-8"?>
-<w:ftr xmlns:wpc="http://schemas.microsoft.com/office/word/2010/wordprocessingCanvas" xmlns:cx="http://schemas.microsoft.com/office/drawing/2014/chartex" xmlns:cx1="http://schemas.microsoft.com/office/drawing/2015/9/8/chartex" xmlns:cx2="http://schemas.microsoft.com/office/drawing/2015/10/21/chartex" xmlns:cx3="http://schemas.microsoft.com/office/drawing/2016/5/9/chartex" xmlns:cx4="http://schemas.microsoft.com/office/drawing/2016/5/10/chartex" xmlns:cx5="http://schemas.microsoft.com/office/drawing/2016/5/11/chartex" xmlns:cx6="http://schemas.microsoft.com/office/drawing/2016/5/12/chartex" xmlns:cx7="http://schemas.microsoft.com/office/drawing/2016/5/13/chartex" xmlns:cx8="http://schemas.microsoft.com/office/drawing/2016/5/14/chartex" xmlns:mc="http://schemas.openxmlformats.org/markup-compatibility/2006" xmlns:aink="http://schemas.microsoft.com/office/drawing/2016/ink" xmlns:am3d="http://schemas.microsoft.com/office/drawing/2017/model3d" xmlns:o="urn:schemas-microsoft-com:office:office" xmlns:r="http://schemas.openxmlformats.org/officeDocument/2006/relationships" xmlns:m="http://schemas.openxmlformats.org/officeDocument/2006/math" xmlns:v="urn:schemas-microsoft-com:vml" xmlns:wp14="http://schemas.microsoft.com/office/word/2010/wordprocessingDrawing" xmlns:wp="http://schemas.openxmlformats.org/drawingml/2006/wordprocessingDrawing" xmlns:w10="urn:schemas-microsoft-com:office:word" xmlns:w="http://schemas.openxmlformats.org/wordprocessingml/2006/main" xmlns:w14="http://schemas.microsoft.com/office/word/2010/wordml" xmlns:w15="http://schemas.microsoft.com/office/word/2012/wordml" xmlns:w16cid="http://schemas.microsoft.com/office/word/2016/wordml/cid" xmlns:w16se="http://schemas.microsoft.com/office/word/2015/wordml/symex" xmlns:wpg="http://schemas.microsoft.com/office/word/2010/wordprocessingGroup" xmlns:wpi="http://schemas.microsoft.com/office/word/2010/wordprocessingInk" xmlns:wne="http://schemas.microsoft.com/office/word/2006/wordml" xmlns:wps="http://schemas.microsoft.com/office/word/2010/wordprocessingShape" mc:Ignorable="w14 w15 w16se w16cid wp14">
+<w:ftr xmlns:wpc="http://schemas.microsoft.com/office/word/2010/wordprocessingCanvas" xmlns:cx="http://schemas.microsoft.com/office/drawing/2014/chartex" xmlns:cx1="http://schemas.microsoft.com/office/drawing/2015/9/8/chartex" xmlns:cx2="http://schemas.microsoft.com/office/drawing/2015/10/21/chartex" xmlns:cx3="http://schemas.microsoft.com/office/drawing/2016/5/9/chartex" xmlns:cx4="http://schemas.microsoft.com/office/drawing/2016/5/10/chartex" xmlns:cx5="http://schemas.microsoft.com/office/drawing/2016/5/11/chartex" xmlns:cx6="http://schemas.microsoft.com/office/drawing/2016/5/12/chartex" xmlns:cx7="http://schemas.microsoft.com/office/drawing/2016/5/13/chartex" xmlns:cx8="http://schemas.microsoft.com/office/drawing/2016/5/14/chartex" xmlns:mc="http://schemas.openxmlformats.org/markup-compatibility/2006" xmlns:aink="http://schemas.microsoft.com/office/drawing/2016/ink" xmlns:am3d="http://schemas.microsoft.com/office/drawing/2017/model3d" xmlns:o="urn:schemas-microsoft-com:office:office" xmlns:r="http://schemas.openxmlformats.org/officeDocument/2006/relationships" xmlns:m="http://schemas.openxmlformats.org/officeDocument/2006/math" xmlns:v="urn:schemas-microsoft-com:vml" xmlns:wp14="http://schemas.microsoft.com/office/word/2010/wordprocessingDrawing" xmlns:wp="http://schemas.openxmlformats.org/drawingml/2006/wordprocessingDrawing" xmlns:w10="urn:schemas-microsoft-com:office:word" xmlns:w="http://schemas.openxmlformats.org/wordprocessingml/2006/main" xmlns:w14="http://schemas.microsoft.com/office/word/2010/wordml" xmlns:w15="http://schemas.microsoft.com/office/word/2012/wordml" xmlns:w16cex="http://schemas.microsoft.com/office/word/2018/wordml/cex" xmlns:w16cid="http://schemas.microsoft.com/office/word/2016/wordml/cid" xmlns:w16="http://schemas.microsoft.com/office/word/2018/wordml" xmlns:w16se="http://schemas.microsoft.com/office/word/2015/wordml/symex" xmlns:wpg="http://schemas.microsoft.com/office/word/2010/wordprocessingGroup" xmlns:wpi="http://schemas.microsoft.com/office/word/2010/wordprocessingInk" xmlns:wne="http://schemas.microsoft.com/office/word/2006/wordml" xmlns:wps="http://schemas.microsoft.com/office/word/2010/wordprocessingShape" mc:Ignorable="w14 w15 w16se w16cid w16 w16cex wp14">
   <w:tbl>
     <w:tblPr>
       <w:tblStyle w:val="TableGrid"/>
@@ -5627,21 +5642,36 @@
             </w:rPr>
             <w:t xml:space="preserve"> of </w:t>
           </w:r>
-          <w:fldSimple w:instr=" NUMPAGES  \* Arabic  \* MERGEFORMAT ">
-            <w:r>
-              <w:rPr>
-                <w:b/>
-                <w:noProof/>
-                <w:sz w:val="20"/>
-              </w:rPr>
-              <w:t>10</w:t>
-            </w:r>
-          </w:fldSimple>
-          <w:bookmarkStart w:id="4" w:name="_Toc365459769"/>
+          <w:r>
+            <w:fldChar w:fldCharType="begin"/>
+          </w:r>
+          <w:r>
+            <w:instrText xml:space="preserve"> NUMPAGES  \* Arabic  \* MERGEFORMAT </w:instrText>
+          </w:r>
+          <w:r>
+            <w:fldChar w:fldCharType="separate"/>
+          </w:r>
+          <w:r>
+            <w:rPr>
+              <w:b/>
+              <w:noProof/>
+              <w:sz w:val="20"/>
+            </w:rPr>
+            <w:t>10</w:t>
+          </w:r>
+          <w:r>
+            <w:rPr>
+              <w:b/>
+              <w:noProof/>
+              <w:sz w:val="20"/>
+            </w:rPr>
+            <w:fldChar w:fldCharType="end"/>
+          </w:r>
+          <w:bookmarkStart w:id="3" w:name="_Toc365459769"/>
         </w:p>
       </w:tc>
     </w:tr>
-    <w:bookmarkEnd w:id="4"/>
+    <w:bookmarkEnd w:id="3"/>
   </w:tbl>
   <w:p>
     <w:pPr>
@@ -5652,7 +5682,7 @@
 </file>
 
 <file path=word/footnotes.xml><?xml version="1.0" encoding="utf-8"?>
-<w:footnotes xmlns:wpc="http://schemas.microsoft.com/office/word/2010/wordprocessingCanvas" xmlns:cx="http://schemas.microsoft.com/office/drawing/2014/chartex" xmlns:cx1="http://schemas.microsoft.com/office/drawing/2015/9/8/chartex" xmlns:cx2="http://schemas.microsoft.com/office/drawing/2015/10/21/chartex" xmlns:cx3="http://schemas.microsoft.com/office/drawing/2016/5/9/chartex" xmlns:cx4="http://schemas.microsoft.com/office/drawing/2016/5/10/chartex" xmlns:cx5="http://schemas.microsoft.com/office/drawing/2016/5/11/chartex" xmlns:cx6="http://schemas.microsoft.com/office/drawing/2016/5/12/chartex" xmlns:cx7="http://schemas.microsoft.com/office/drawing/2016/5/13/chartex" xmlns:cx8="http://schemas.microsoft.com/office/drawing/2016/5/14/chartex" xmlns:mc="http://schemas.openxmlformats.org/markup-compatibility/2006" xmlns:aink="http://schemas.microsoft.com/office/drawing/2016/ink" xmlns:am3d="http://schemas.microsoft.com/office/drawing/2017/model3d" xmlns:o="urn:schemas-microsoft-com:office:office" xmlns:r="http://schemas.openxmlformats.org/officeDocument/2006/relationships" xmlns:m="http://schemas.openxmlformats.org/officeDocument/2006/math" xmlns:v="urn:schemas-microsoft-com:vml" xmlns:wp14="http://schemas.microsoft.com/office/word/2010/wordprocessingDrawing" xmlns:wp="http://schemas.openxmlformats.org/drawingml/2006/wordprocessingDrawing" xmlns:w10="urn:schemas-microsoft-com:office:word" xmlns:w="http://schemas.openxmlformats.org/wordprocessingml/2006/main" xmlns:w14="http://schemas.microsoft.com/office/word/2010/wordml" xmlns:w15="http://schemas.microsoft.com/office/word/2012/wordml" xmlns:w16cid="http://schemas.microsoft.com/office/word/2016/wordml/cid" xmlns:w16se="http://schemas.microsoft.com/office/word/2015/wordml/symex" xmlns:wpg="http://schemas.microsoft.com/office/word/2010/wordprocessingGroup" xmlns:wpi="http://schemas.microsoft.com/office/word/2010/wordprocessingInk" xmlns:wne="http://schemas.microsoft.com/office/word/2006/wordml" xmlns:wps="http://schemas.microsoft.com/office/word/2010/wordprocessingShape" mc:Ignorable="w14 w15 w16se w16cid wp14">
+<w:footnotes xmlns:wpc="http://schemas.microsoft.com/office/word/2010/wordprocessingCanvas" xmlns:cx="http://schemas.microsoft.com/office/drawing/2014/chartex" xmlns:cx1="http://schemas.microsoft.com/office/drawing/2015/9/8/chartex" xmlns:cx2="http://schemas.microsoft.com/office/drawing/2015/10/21/chartex" xmlns:cx3="http://schemas.microsoft.com/office/drawing/2016/5/9/chartex" xmlns:cx4="http://schemas.microsoft.com/office/drawing/2016/5/10/chartex" xmlns:cx5="http://schemas.microsoft.com/office/drawing/2016/5/11/chartex" xmlns:cx6="http://schemas.microsoft.com/office/drawing/2016/5/12/chartex" xmlns:cx7="http://schemas.microsoft.com/office/drawing/2016/5/13/chartex" xmlns:cx8="http://schemas.microsoft.com/office/drawing/2016/5/14/chartex" xmlns:mc="http://schemas.openxmlformats.org/markup-compatibility/2006" xmlns:aink="http://schemas.microsoft.com/office/drawing/2016/ink" xmlns:am3d="http://schemas.microsoft.com/office/drawing/2017/model3d" xmlns:o="urn:schemas-microsoft-com:office:office" xmlns:r="http://schemas.openxmlformats.org/officeDocument/2006/relationships" xmlns:m="http://schemas.openxmlformats.org/officeDocument/2006/math" xmlns:v="urn:schemas-microsoft-com:vml" xmlns:wp14="http://schemas.microsoft.com/office/word/2010/wordprocessingDrawing" xmlns:wp="http://schemas.openxmlformats.org/drawingml/2006/wordprocessingDrawing" xmlns:w10="urn:schemas-microsoft-com:office:word" xmlns:w="http://schemas.openxmlformats.org/wordprocessingml/2006/main" xmlns:w14="http://schemas.microsoft.com/office/word/2010/wordml" xmlns:w15="http://schemas.microsoft.com/office/word/2012/wordml" xmlns:w16cex="http://schemas.microsoft.com/office/word/2018/wordml/cex" xmlns:w16cid="http://schemas.microsoft.com/office/word/2016/wordml/cid" xmlns:w16="http://schemas.microsoft.com/office/word/2018/wordml" xmlns:w16se="http://schemas.microsoft.com/office/word/2015/wordml/symex" xmlns:wpg="http://schemas.microsoft.com/office/word/2010/wordprocessingGroup" xmlns:wpi="http://schemas.microsoft.com/office/word/2010/wordprocessingInk" xmlns:wne="http://schemas.microsoft.com/office/word/2006/wordml" xmlns:wps="http://schemas.microsoft.com/office/word/2010/wordprocessingShape" mc:Ignorable="w14 w15 w16se w16cid w16 w16cex wp14">
   <w:footnote w:type="separator" w:id="-1">
     <w:p>
       <w:r>
@@ -5671,7 +5701,7 @@
 </file>
 
 <file path=word/header1.xml><?xml version="1.0" encoding="utf-8"?>
-<w:hdr xmlns:wpc="http://schemas.microsoft.com/office/word/2010/wordprocessingCanvas" xmlns:cx="http://schemas.microsoft.com/office/drawing/2014/chartex" xmlns:cx1="http://schemas.microsoft.com/office/drawing/2015/9/8/chartex" xmlns:cx2="http://schemas.microsoft.com/office/drawing/2015/10/21/chartex" xmlns:cx3="http://schemas.microsoft.com/office/drawing/2016/5/9/chartex" xmlns:cx4="http://schemas.microsoft.com/office/drawing/2016/5/10/chartex" xmlns:cx5="http://schemas.microsoft.com/office/drawing/2016/5/11/chartex" xmlns:cx6="http://schemas.microsoft.com/office/drawing/2016/5/12/chartex" xmlns:cx7="http://schemas.microsoft.com/office/drawing/2016/5/13/chartex" xmlns:cx8="http://schemas.microsoft.com/office/drawing/2016/5/14/chartex" xmlns:mc="http://schemas.openxmlformats.org/markup-compatibility/2006" xmlns:aink="http://schemas.microsoft.com/office/drawing/2016/ink" xmlns:am3d="http://schemas.microsoft.com/office/drawing/2017/model3d" xmlns:o="urn:schemas-microsoft-com:office:office" xmlns:r="http://schemas.openxmlformats.org/officeDocument/2006/relationships" xmlns:m="http://schemas.openxmlformats.org/officeDocument/2006/math" xmlns:v="urn:schemas-microsoft-com:vml" xmlns:wp14="http://schemas.microsoft.com/office/word/2010/wordprocessingDrawing" xmlns:wp="http://schemas.openxmlformats.org/drawingml/2006/wordprocessingDrawing" xmlns:w10="urn:schemas-microsoft-com:office:word" xmlns:w="http://schemas.openxmlformats.org/wordprocessingml/2006/main" xmlns:w14="http://schemas.microsoft.com/office/word/2010/wordml" xmlns:w15="http://schemas.microsoft.com/office/word/2012/wordml" xmlns:w16cid="http://schemas.microsoft.com/office/word/2016/wordml/cid" xmlns:w16se="http://schemas.microsoft.com/office/word/2015/wordml/symex" xmlns:wpg="http://schemas.microsoft.com/office/word/2010/wordprocessingGroup" xmlns:wpi="http://schemas.microsoft.com/office/word/2010/wordprocessingInk" xmlns:wne="http://schemas.microsoft.com/office/word/2006/wordml" xmlns:wps="http://schemas.microsoft.com/office/word/2010/wordprocessingShape" mc:Ignorable="w14 w15 w16se w16cid wp14">
+<w:hdr xmlns:wpc="http://schemas.microsoft.com/office/word/2010/wordprocessingCanvas" xmlns:cx="http://schemas.microsoft.com/office/drawing/2014/chartex" xmlns:cx1="http://schemas.microsoft.com/office/drawing/2015/9/8/chartex" xmlns:cx2="http://schemas.microsoft.com/office/drawing/2015/10/21/chartex" xmlns:cx3="http://schemas.microsoft.com/office/drawing/2016/5/9/chartex" xmlns:cx4="http://schemas.microsoft.com/office/drawing/2016/5/10/chartex" xmlns:cx5="http://schemas.microsoft.com/office/drawing/2016/5/11/chartex" xmlns:cx6="http://schemas.microsoft.com/office/drawing/2016/5/12/chartex" xmlns:cx7="http://schemas.microsoft.com/office/drawing/2016/5/13/chartex" xmlns:cx8="http://schemas.microsoft.com/office/drawing/2016/5/14/chartex" xmlns:mc="http://schemas.openxmlformats.org/markup-compatibility/2006" xmlns:aink="http://schemas.microsoft.com/office/drawing/2016/ink" xmlns:am3d="http://schemas.microsoft.com/office/drawing/2017/model3d" xmlns:o="urn:schemas-microsoft-com:office:office" xmlns:r="http://schemas.openxmlformats.org/officeDocument/2006/relationships" xmlns:m="http://schemas.openxmlformats.org/officeDocument/2006/math" xmlns:v="urn:schemas-microsoft-com:vml" xmlns:wp14="http://schemas.microsoft.com/office/word/2010/wordprocessingDrawing" xmlns:wp="http://schemas.openxmlformats.org/drawingml/2006/wordprocessingDrawing" xmlns:w10="urn:schemas-microsoft-com:office:word" xmlns:w="http://schemas.openxmlformats.org/wordprocessingml/2006/main" xmlns:w14="http://schemas.microsoft.com/office/word/2010/wordml" xmlns:w15="http://schemas.microsoft.com/office/word/2012/wordml" xmlns:w16cex="http://schemas.microsoft.com/office/word/2018/wordml/cex" xmlns:w16cid="http://schemas.microsoft.com/office/word/2016/wordml/cid" xmlns:w16="http://schemas.microsoft.com/office/word/2018/wordml" xmlns:w16se="http://schemas.microsoft.com/office/word/2015/wordml/symex" xmlns:wpg="http://schemas.microsoft.com/office/word/2010/wordprocessingGroup" xmlns:wpi="http://schemas.microsoft.com/office/word/2010/wordprocessingInk" xmlns:wne="http://schemas.microsoft.com/office/word/2006/wordml" xmlns:wps="http://schemas.microsoft.com/office/word/2010/wordprocessingShape" mc:Ignorable="w14 w15 w16se w16cid w16 w16cex wp14">
   <w:tbl>
     <w:tblPr>
       <w:tblStyle w:val="TableGrid"/>
@@ -5710,19 +5740,13 @@
             <w:rPr>
               <w:b/>
             </w:rPr>
-            <w:t xml:space="preserve">DVI-to-RGB (Sink) </w:t>
+            <w:t>DVI-to-RGB (Sink</w:t>
           </w:r>
           <w:r>
             <w:rPr>
               <w:b/>
             </w:rPr>
-            <w:t>1.</w:t>
-          </w:r>
-          <w:r>
-            <w:rPr>
-              <w:b/>
-            </w:rPr>
-            <w:t>9</w:t>
+            <w:t xml:space="preserve"> 2.1</w:t>
           </w:r>
           <w:r>
             <w:rPr>
@@ -5812,7 +5836,7 @@
 </file>
 
 <file path=word/header2.xml><?xml version="1.0" encoding="utf-8"?>
-<w:hdr xmlns:wpc="http://schemas.microsoft.com/office/word/2010/wordprocessingCanvas" xmlns:cx="http://schemas.microsoft.com/office/drawing/2014/chartex" xmlns:cx1="http://schemas.microsoft.com/office/drawing/2015/9/8/chartex" xmlns:cx2="http://schemas.microsoft.com/office/drawing/2015/10/21/chartex" xmlns:cx3="http://schemas.microsoft.com/office/drawing/2016/5/9/chartex" xmlns:cx4="http://schemas.microsoft.com/office/drawing/2016/5/10/chartex" xmlns:cx5="http://schemas.microsoft.com/office/drawing/2016/5/11/chartex" xmlns:cx6="http://schemas.microsoft.com/office/drawing/2016/5/12/chartex" xmlns:cx7="http://schemas.microsoft.com/office/drawing/2016/5/13/chartex" xmlns:cx8="http://schemas.microsoft.com/office/drawing/2016/5/14/chartex" xmlns:mc="http://schemas.openxmlformats.org/markup-compatibility/2006" xmlns:aink="http://schemas.microsoft.com/office/drawing/2016/ink" xmlns:am3d="http://schemas.microsoft.com/office/drawing/2017/model3d" xmlns:o="urn:schemas-microsoft-com:office:office" xmlns:r="http://schemas.openxmlformats.org/officeDocument/2006/relationships" xmlns:m="http://schemas.openxmlformats.org/officeDocument/2006/math" xmlns:v="urn:schemas-microsoft-com:vml" xmlns:wp14="http://schemas.microsoft.com/office/word/2010/wordprocessingDrawing" xmlns:wp="http://schemas.openxmlformats.org/drawingml/2006/wordprocessingDrawing" xmlns:w10="urn:schemas-microsoft-com:office:word" xmlns:w="http://schemas.openxmlformats.org/wordprocessingml/2006/main" xmlns:w14="http://schemas.microsoft.com/office/word/2010/wordml" xmlns:w15="http://schemas.microsoft.com/office/word/2012/wordml" xmlns:w16cid="http://schemas.microsoft.com/office/word/2016/wordml/cid" xmlns:w16se="http://schemas.microsoft.com/office/word/2015/wordml/symex" xmlns:wpg="http://schemas.microsoft.com/office/word/2010/wordprocessingGroup" xmlns:wpi="http://schemas.microsoft.com/office/word/2010/wordprocessingInk" xmlns:wne="http://schemas.microsoft.com/office/word/2006/wordml" xmlns:wps="http://schemas.microsoft.com/office/word/2010/wordprocessingShape" mc:Ignorable="w14 w15 w16se w16cid wp14">
+<w:hdr xmlns:wpc="http://schemas.microsoft.com/office/word/2010/wordprocessingCanvas" xmlns:cx="http://schemas.microsoft.com/office/drawing/2014/chartex" xmlns:cx1="http://schemas.microsoft.com/office/drawing/2015/9/8/chartex" xmlns:cx2="http://schemas.microsoft.com/office/drawing/2015/10/21/chartex" xmlns:cx3="http://schemas.microsoft.com/office/drawing/2016/5/9/chartex" xmlns:cx4="http://schemas.microsoft.com/office/drawing/2016/5/10/chartex" xmlns:cx5="http://schemas.microsoft.com/office/drawing/2016/5/11/chartex" xmlns:cx6="http://schemas.microsoft.com/office/drawing/2016/5/12/chartex" xmlns:cx7="http://schemas.microsoft.com/office/drawing/2016/5/13/chartex" xmlns:cx8="http://schemas.microsoft.com/office/drawing/2016/5/14/chartex" xmlns:mc="http://schemas.openxmlformats.org/markup-compatibility/2006" xmlns:aink="http://schemas.microsoft.com/office/drawing/2016/ink" xmlns:am3d="http://schemas.microsoft.com/office/drawing/2017/model3d" xmlns:o="urn:schemas-microsoft-com:office:office" xmlns:r="http://schemas.openxmlformats.org/officeDocument/2006/relationships" xmlns:m="http://schemas.openxmlformats.org/officeDocument/2006/math" xmlns:v="urn:schemas-microsoft-com:vml" xmlns:wp14="http://schemas.microsoft.com/office/word/2010/wordprocessingDrawing" xmlns:wp="http://schemas.openxmlformats.org/drawingml/2006/wordprocessingDrawing" xmlns:w10="urn:schemas-microsoft-com:office:word" xmlns:w="http://schemas.openxmlformats.org/wordprocessingml/2006/main" xmlns:w14="http://schemas.microsoft.com/office/word/2010/wordml" xmlns:w15="http://schemas.microsoft.com/office/word/2012/wordml" xmlns:w16cex="http://schemas.microsoft.com/office/word/2018/wordml/cex" xmlns:w16cid="http://schemas.microsoft.com/office/word/2016/wordml/cid" xmlns:w16="http://schemas.microsoft.com/office/word/2018/wordml" xmlns:w16se="http://schemas.microsoft.com/office/word/2015/wordml/symex" xmlns:wpg="http://schemas.microsoft.com/office/word/2010/wordprocessingGroup" xmlns:wpi="http://schemas.microsoft.com/office/word/2010/wordprocessingInk" xmlns:wne="http://schemas.microsoft.com/office/word/2006/wordml" xmlns:wps="http://schemas.microsoft.com/office/word/2010/wordprocessingShape" mc:Ignorable="w14 w15 w16se w16cid w16 w16cex wp14">
   <w:tbl>
     <w:tblPr>
       <w:tblStyle w:val="TableGrid"/>
@@ -5945,7 +5969,10 @@
             <w:t xml:space="preserve">DVI-to-RGB (Sink) </w:t>
           </w:r>
           <w:r>
-            <w:t>2.0</w:t>
+            <w:t>2.</w:t>
+          </w:r>
+          <w:r>
+            <w:t>1</w:t>
           </w:r>
           <w:r>
             <w:t xml:space="preserve"> IP Core User Guide</w:t>
@@ -5971,7 +5998,7 @@
             <w:rPr>
               <w:noProof/>
             </w:rPr>
-            <w:t>October 9, 2019</w:t>
+            <w:t>January 26, 2021</w:t>
           </w:r>
           <w:r>
             <w:fldChar w:fldCharType="end"/>
@@ -5992,7 +6019,7 @@
 </file>
 
 <file path=word/numbering.xml><?xml version="1.0" encoding="utf-8"?>
-<w:numbering xmlns:wpc="http://schemas.microsoft.com/office/word/2010/wordprocessingCanvas" xmlns:cx="http://schemas.microsoft.com/office/drawing/2014/chartex" xmlns:cx1="http://schemas.microsoft.com/office/drawing/2015/9/8/chartex" xmlns:cx2="http://schemas.microsoft.com/office/drawing/2015/10/21/chartex" xmlns:cx3="http://schemas.microsoft.com/office/drawing/2016/5/9/chartex" xmlns:cx4="http://schemas.microsoft.com/office/drawing/2016/5/10/chartex" xmlns:cx5="http://schemas.microsoft.com/office/drawing/2016/5/11/chartex" xmlns:cx6="http://schemas.microsoft.com/office/drawing/2016/5/12/chartex" xmlns:cx7="http://schemas.microsoft.com/office/drawing/2016/5/13/chartex" xmlns:cx8="http://schemas.microsoft.com/office/drawing/2016/5/14/chartex" xmlns:mc="http://schemas.openxmlformats.org/markup-compatibility/2006" xmlns:aink="http://schemas.microsoft.com/office/drawing/2016/ink" xmlns:am3d="http://schemas.microsoft.com/office/drawing/2017/model3d" xmlns:o="urn:schemas-microsoft-com:office:office" xmlns:r="http://schemas.openxmlformats.org/officeDocument/2006/relationships" xmlns:m="http://schemas.openxmlformats.org/officeDocument/2006/math" xmlns:v="urn:schemas-microsoft-com:vml" xmlns:wp14="http://schemas.microsoft.com/office/word/2010/wordprocessingDrawing" xmlns:wp="http://schemas.openxmlformats.org/drawingml/2006/wordprocessingDrawing" xmlns:w10="urn:schemas-microsoft-com:office:word" xmlns:w="http://schemas.openxmlformats.org/wordprocessingml/2006/main" xmlns:w14="http://schemas.microsoft.com/office/word/2010/wordml" xmlns:w15="http://schemas.microsoft.com/office/word/2012/wordml" xmlns:w16cid="http://schemas.microsoft.com/office/word/2016/wordml/cid" xmlns:w16se="http://schemas.microsoft.com/office/word/2015/wordml/symex" xmlns:wpg="http://schemas.microsoft.com/office/word/2010/wordprocessingGroup" xmlns:wpi="http://schemas.microsoft.com/office/word/2010/wordprocessingInk" xmlns:wne="http://schemas.microsoft.com/office/word/2006/wordml" xmlns:wps="http://schemas.microsoft.com/office/word/2010/wordprocessingShape" mc:Ignorable="w14 w15 w16se w16cid wp14">
+<w:numbering xmlns:wpc="http://schemas.microsoft.com/office/word/2010/wordprocessingCanvas" xmlns:cx="http://schemas.microsoft.com/office/drawing/2014/chartex" xmlns:cx1="http://schemas.microsoft.com/office/drawing/2015/9/8/chartex" xmlns:cx2="http://schemas.microsoft.com/office/drawing/2015/10/21/chartex" xmlns:cx3="http://schemas.microsoft.com/office/drawing/2016/5/9/chartex" xmlns:cx4="http://schemas.microsoft.com/office/drawing/2016/5/10/chartex" xmlns:cx5="http://schemas.microsoft.com/office/drawing/2016/5/11/chartex" xmlns:cx6="http://schemas.microsoft.com/office/drawing/2016/5/12/chartex" xmlns:cx7="http://schemas.microsoft.com/office/drawing/2016/5/13/chartex" xmlns:cx8="http://schemas.microsoft.com/office/drawing/2016/5/14/chartex" xmlns:mc="http://schemas.openxmlformats.org/markup-compatibility/2006" xmlns:aink="http://schemas.microsoft.com/office/drawing/2016/ink" xmlns:am3d="http://schemas.microsoft.com/office/drawing/2017/model3d" xmlns:o="urn:schemas-microsoft-com:office:office" xmlns:r="http://schemas.openxmlformats.org/officeDocument/2006/relationships" xmlns:m="http://schemas.openxmlformats.org/officeDocument/2006/math" xmlns:v="urn:schemas-microsoft-com:vml" xmlns:wp14="http://schemas.microsoft.com/office/word/2010/wordprocessingDrawing" xmlns:wp="http://schemas.openxmlformats.org/drawingml/2006/wordprocessingDrawing" xmlns:w10="urn:schemas-microsoft-com:office:word" xmlns:w="http://schemas.openxmlformats.org/wordprocessingml/2006/main" xmlns:w14="http://schemas.microsoft.com/office/word/2010/wordml" xmlns:w15="http://schemas.microsoft.com/office/word/2012/wordml" xmlns:w16cex="http://schemas.microsoft.com/office/word/2018/wordml/cex" xmlns:w16cid="http://schemas.microsoft.com/office/word/2016/wordml/cid" xmlns:w16="http://schemas.microsoft.com/office/word/2018/wordml" xmlns:w16se="http://schemas.microsoft.com/office/word/2015/wordml/symex" xmlns:wpg="http://schemas.microsoft.com/office/word/2010/wordprocessingGroup" xmlns:wpi="http://schemas.microsoft.com/office/word/2010/wordprocessingInk" xmlns:wne="http://schemas.microsoft.com/office/word/2006/wordml" xmlns:wps="http://schemas.microsoft.com/office/word/2010/wordprocessingShape" mc:Ignorable="w14 w15 w16se w16cid w16 w16cex wp14">
   <w:abstractNum w:abstractNumId="0" w15:restartNumberingAfterBreak="0">
     <w:nsid w:val="0B237A31"/>
     <w:multiLevelType w:val="hybridMultilevel"/>
@@ -7840,7 +7867,7 @@
 </file>
 
 <file path=word/styles.xml><?xml version="1.0" encoding="utf-8"?>
-<w:styles xmlns:mc="http://schemas.openxmlformats.org/markup-compatibility/2006" xmlns:r="http://schemas.openxmlformats.org/officeDocument/2006/relationships" xmlns:w="http://schemas.openxmlformats.org/wordprocessingml/2006/main" xmlns:w14="http://schemas.microsoft.com/office/word/2010/wordml" xmlns:w15="http://schemas.microsoft.com/office/word/2012/wordml" xmlns:w16cid="http://schemas.microsoft.com/office/word/2016/wordml/cid" xmlns:w16se="http://schemas.microsoft.com/office/word/2015/wordml/symex" mc:Ignorable="w14 w15 w16se w16cid">
+<w:styles xmlns:mc="http://schemas.openxmlformats.org/markup-compatibility/2006" xmlns:r="http://schemas.openxmlformats.org/officeDocument/2006/relationships" xmlns:w="http://schemas.openxmlformats.org/wordprocessingml/2006/main" xmlns:w14="http://schemas.microsoft.com/office/word/2010/wordml" xmlns:w15="http://schemas.microsoft.com/office/word/2012/wordml" xmlns:w16cex="http://schemas.microsoft.com/office/word/2018/wordml/cex" xmlns:w16cid="http://schemas.microsoft.com/office/word/2016/wordml/cid" xmlns:w16="http://schemas.microsoft.com/office/word/2018/wordml" xmlns:w16se="http://schemas.microsoft.com/office/word/2015/wordml/symex" mc:Ignorable="w14 w15 w16se w16cid w16 w16cex">
   <w:docDefaults>
     <w:rPrDefault>
       <w:rPr>
@@ -7962,6 +7989,7 @@
     <w:lsdException w:name="HTML Sample" w:semiHidden="1" w:unhideWhenUsed="1"/>
     <w:lsdException w:name="HTML Typewriter" w:semiHidden="1" w:unhideWhenUsed="1"/>
     <w:lsdException w:name="HTML Variable" w:semiHidden="1" w:unhideWhenUsed="1"/>
+    <w:lsdException w:name="Normal Table" w:semiHidden="1" w:unhideWhenUsed="1"/>
     <w:lsdException w:name="annotation subject" w:semiHidden="1" w:unhideWhenUsed="1"/>
     <w:lsdException w:name="No List" w:semiHidden="1" w:unhideWhenUsed="1"/>
     <w:lsdException w:name="Outline List 1" w:semiHidden="1" w:unhideWhenUsed="1"/>
@@ -8008,8 +8036,10 @@
     <w:lsdException w:name="Table Subtle 2" w:semiHidden="1" w:unhideWhenUsed="1"/>
     <w:lsdException w:name="Table Web 1" w:semiHidden="1" w:unhideWhenUsed="1"/>
     <w:lsdException w:name="Table Web 2" w:semiHidden="1" w:unhideWhenUsed="1"/>
+    <w:lsdException w:name="Table Web 3" w:semiHidden="1" w:unhideWhenUsed="1"/>
     <w:lsdException w:name="Balloon Text" w:semiHidden="1" w:unhideWhenUsed="1"/>
     <w:lsdException w:name="Table Grid" w:uiPriority="59"/>
+    <w:lsdException w:name="Table Theme" w:semiHidden="1" w:unhideWhenUsed="1"/>
     <w:lsdException w:name="Placeholder Text" w:semiHidden="1"/>
     <w:lsdException w:name="No Spacing" w:uiPriority="1" w:qFormat="1"/>
     <w:lsdException w:name="Light Shading" w:uiPriority="60"/>

</xml_diff>